<commit_message>
Github link entered in word file
</commit_message>
<xml_diff>
--- a/Lab 05 - Test First Programming Part I - Sikander Hayat Khan - 464544.docx
+++ b/Lab 05 - Test First Programming Part I - Sikander Hayat Khan - 464544.docx
@@ -5,15 +5,6 @@
     <w:p>
       <w:pPr>
         <w:pStyle w:val="BodyText"/>
-        <w:rPr>
-          <w:rFonts w:ascii="Times New Roman"/>
-          <w:sz w:val="20"/>
-        </w:rPr>
-      </w:pPr>
-    </w:p>
-    <w:p>
-      <w:pPr>
-        <w:pStyle w:val="BodyText"/>
         <w:spacing w:before="2"/>
         <w:rPr>
           <w:rFonts w:ascii="Times New Roman"/>
@@ -55,13 +46,24 @@
     </w:p>
     <w:p>
       <w:pPr>
-        <w:spacing w:before="7"/>
+        <w:spacing w:before="240" w:after="240"/>
+        <w:jc w:val="center"/>
         <w:rPr>
           <w:rFonts w:ascii="Times New Roman" w:hAnsi="Times New Roman" w:cs="Times New Roman"/>
           <w:b/>
-          <w:sz w:val="53"/>
+          <w:sz w:val="32"/>
+          <w:szCs w:val="32"/>
         </w:rPr>
       </w:pPr>
+      <w:r>
+        <w:rPr>
+          <w:rFonts w:ascii="Times New Roman" w:hAnsi="Times New Roman" w:cs="Times New Roman"/>
+          <w:b/>
+          <w:sz w:val="32"/>
+          <w:szCs w:val="32"/>
+        </w:rPr>
+        <w:t>SE-314: Software Construction</w:t>
+      </w:r>
     </w:p>
     <w:p>
       <w:pPr>
@@ -81,7 +83,25 @@
           <w:sz w:val="32"/>
           <w:szCs w:val="32"/>
         </w:rPr>
-        <w:t>SE-314: Software Construction</w:t>
+        <w:t>Class: BESE 1</w:t>
+      </w:r>
+      <w:r>
+        <w:rPr>
+          <w:rFonts w:ascii="Times New Roman" w:hAnsi="Times New Roman" w:cs="Times New Roman"/>
+          <w:b/>
+          <w:sz w:val="32"/>
+          <w:szCs w:val="32"/>
+        </w:rPr>
+        <w:t>4</w:t>
+      </w:r>
+      <w:r>
+        <w:rPr>
+          <w:rFonts w:ascii="Times New Roman" w:hAnsi="Times New Roman" w:cs="Times New Roman"/>
+          <w:b/>
+          <w:sz w:val="32"/>
+          <w:szCs w:val="32"/>
+        </w:rPr>
+        <w:t>AB</w:t>
       </w:r>
     </w:p>
     <w:p>
@@ -95,33 +115,6 @@
           <w:szCs w:val="32"/>
         </w:rPr>
       </w:pPr>
-      <w:r>
-        <w:rPr>
-          <w:rFonts w:ascii="Times New Roman" w:hAnsi="Times New Roman" w:cs="Times New Roman"/>
-          <w:b/>
-          <w:sz w:val="32"/>
-          <w:szCs w:val="32"/>
-        </w:rPr>
-        <w:t>Class: BESE 1</w:t>
-      </w:r>
-      <w:r>
-        <w:rPr>
-          <w:rFonts w:ascii="Times New Roman" w:hAnsi="Times New Roman" w:cs="Times New Roman"/>
-          <w:b/>
-          <w:sz w:val="32"/>
-          <w:szCs w:val="32"/>
-        </w:rPr>
-        <w:t>4</w:t>
-      </w:r>
-      <w:r>
-        <w:rPr>
-          <w:rFonts w:ascii="Times New Roman" w:hAnsi="Times New Roman" w:cs="Times New Roman"/>
-          <w:b/>
-          <w:sz w:val="32"/>
-          <w:szCs w:val="32"/>
-        </w:rPr>
-        <w:t>AB</w:t>
-      </w:r>
     </w:p>
     <w:p>
       <w:pPr>
@@ -546,6 +539,40 @@
       <w:pPr>
         <w:spacing w:before="237"/>
         <w:ind w:left="2031" w:right="1925"/>
+        <w:jc w:val="center"/>
+        <w:rPr>
+          <w:rFonts w:asciiTheme="majorBidi" w:hAnsiTheme="majorBidi" w:cstheme="majorBidi"/>
+          <w:b/>
+          <w:sz w:val="24"/>
+          <w:szCs w:val="24"/>
+        </w:rPr>
+      </w:pPr>
+      <w:r>
+        <w:rPr>
+          <w:rFonts w:asciiTheme="majorBidi" w:hAnsiTheme="majorBidi" w:cstheme="majorBidi"/>
+          <w:b/>
+          <w:sz w:val="24"/>
+          <w:szCs w:val="24"/>
+        </w:rPr>
+        <w:t xml:space="preserve">GitHub: </w:t>
+      </w:r>
+      <w:hyperlink r:id="rId7" w:history="1">
+        <w:r>
+          <w:rPr>
+            <w:rStyle w:val="Hyperlink"/>
+            <w:rFonts w:asciiTheme="majorBidi" w:hAnsiTheme="majorBidi" w:cstheme="majorBidi"/>
+            <w:b/>
+            <w:sz w:val="24"/>
+            <w:szCs w:val="24"/>
+          </w:rPr>
+          <w:t>https://github.com/Sikander-Hayat-Khan/SC-LAB-5-TFP-1.git</w:t>
+        </w:r>
+      </w:hyperlink>
+    </w:p>
+    <w:p>
+      <w:pPr>
+        <w:spacing w:before="237"/>
+        <w:ind w:left="2031" w:right="1925"/>
         <w:rPr>
           <w:rFonts w:asciiTheme="majorBidi" w:hAnsiTheme="majorBidi" w:cstheme="majorBidi"/>
           <w:b/>
@@ -566,8 +593,8 @@
           <w:szCs w:val="32"/>
         </w:rPr>
         <w:sectPr>
-          <w:headerReference w:type="default" r:id="rId7"/>
-          <w:footerReference w:type="default" r:id="rId8"/>
+          <w:headerReference w:type="default" r:id="rId8"/>
+          <w:footerReference w:type="default" r:id="rId9"/>
           <w:type w:val="continuous"/>
           <w:pgSz w:w="12240" w:h="15840"/>
           <w:pgMar w:top="1920" w:right="1320" w:bottom="1200" w:left="1340" w:header="784" w:footer="1000" w:gutter="0"/>
@@ -11042,6 +11069,7 @@
             <w:r>
               <w:rPr>
                 <w:rFonts w:cstheme="minorHAnsi"/>
+                <w:noProof/>
                 <w:sz w:val="24"/>
                 <w:szCs w:val="24"/>
               </w:rPr>
@@ -11061,7 +11089,7 @@
                           <pic:cNvPicPr/>
                         </pic:nvPicPr>
                         <pic:blipFill>
-                          <a:blip r:embed="rId9"/>
+                          <a:blip r:embed="rId10"/>
                           <a:stretch>
                             <a:fillRect/>
                           </a:stretch>
@@ -12722,7 +12750,6 @@
                 <w:bCs/>
                 <w:sz w:val="28"/>
                 <w:szCs w:val="28"/>
-                <w:lang w:val="it-IT"/>
               </w:rPr>
             </w:pPr>
             <w:r>
@@ -12732,7 +12759,6 @@
                 <w:bCs/>
                 <w:sz w:val="28"/>
                 <w:szCs w:val="28"/>
-                <w:lang w:val="it-IT"/>
               </w:rPr>
               <w:t>FilterTest.java</w:t>
             </w:r>
@@ -17753,6 +17779,7 @@
             <w:r>
               <w:rPr>
                 <w:rFonts w:cstheme="minorHAnsi"/>
+                <w:noProof/>
                 <w:sz w:val="24"/>
                 <w:szCs w:val="24"/>
               </w:rPr>
@@ -17772,7 +17799,7 @@
                           <pic:cNvPicPr/>
                         </pic:nvPicPr>
                         <pic:blipFill>
-                          <a:blip r:embed="rId10"/>
+                          <a:blip r:embed="rId11"/>
                           <a:stretch>
                             <a:fillRect/>
                           </a:stretch>
@@ -18734,7 +18761,7 @@
         </w:rPr>
         <w:t xml:space="preserve"> </w:t>
       </w:r>
-      <w:hyperlink r:id="rId11" w:history="1">
+      <w:hyperlink r:id="rId12" w:history="1">
         <w:r>
           <w:rPr>
             <w:rStyle w:val="Hyperlink"/>
@@ -20171,6 +20198,7 @@
   <w:style w:type="character" w:default="1" w:styleId="DefaultParagraphFont">
     <w:name w:val="Default Paragraph Font"/>
     <w:uiPriority w:val="1"/>
+    <w:semiHidden/>
     <w:unhideWhenUsed/>
   </w:style>
   <w:style w:type="table" w:default="1" w:styleId="TableNormal">

</xml_diff>